<commit_message>
Update Administración de la base de datos.docx
</commit_message>
<xml_diff>
--- a/resources/Administración de la base de datos.docx
+++ b/resources/Administración de la base de datos.docx
@@ -23,6 +23,306 @@
         </w:numPr>
       </w:pPr>
       <w:r>
+        <w:t>Instalación de la base de datos</w:t>
+      </w:r>
+    </w:p>
+    <w:p>
+      <w:pPr>
+        <w:ind w:left="360"/>
+      </w:pPr>
+      <w:r>
+        <w:t>Para realizar la instalación de la base de datos con los archivos .</w:t>
+      </w:r>
+      <w:proofErr w:type="spellStart"/>
+      <w:r>
+        <w:t>mdf</w:t>
+      </w:r>
+      <w:proofErr w:type="spellEnd"/>
+      <w:r>
+        <w:t xml:space="preserve"> </w:t>
+      </w:r>
+      <w:r>
+        <w:t>e</w:t>
+      </w:r>
+      <w:r>
+        <w:t xml:space="preserve"> </w:t>
+      </w:r>
+      <w:proofErr w:type="spellStart"/>
+      <w:r>
+        <w:t>ldf</w:t>
+      </w:r>
+      <w:proofErr w:type="spellEnd"/>
+      <w:r>
+        <w:t xml:space="preserve"> se deben seguir los siguientes pasos:</w:t>
+      </w:r>
+    </w:p>
+    <w:p>
+      <w:pPr>
+        <w:pStyle w:val="Prrafodelista"/>
+        <w:numPr>
+          <w:ilvl w:val="0"/>
+          <w:numId w:val="8"/>
+        </w:numPr>
+      </w:pPr>
+      <w:r>
+        <w:t xml:space="preserve">Se deben copiar los archivos </w:t>
+      </w:r>
+      <w:proofErr w:type="spellStart"/>
+      <w:r>
+        <w:t>mdf</w:t>
+      </w:r>
+      <w:proofErr w:type="spellEnd"/>
+      <w:r>
+        <w:t xml:space="preserve"> e </w:t>
+      </w:r>
+      <w:proofErr w:type="spellStart"/>
+      <w:r>
+        <w:t>Idf</w:t>
+      </w:r>
+      <w:proofErr w:type="spellEnd"/>
+      <w:r>
+        <w:t xml:space="preserve"> en la carpeta de visual DATA:</w:t>
+      </w:r>
+    </w:p>
+    <w:p>
+      <w:r>
+        <w:drawing>
+          <wp:inline distT="0" distB="0" distL="0" distR="0" wp14:anchorId="4F868EA5" wp14:editId="4BD43A09">
+            <wp:extent cx="5133975" cy="1252220"/>
+            <wp:effectExtent l="0" t="0" r="9525" b="5080"/>
+            <wp:docPr id="4" name="Imagen 4"/>
+            <wp:cNvGraphicFramePr>
+              <a:graphicFrameLocks xmlns:a="http://schemas.openxmlformats.org/drawingml/2006/main" noChangeAspect="1"/>
+            </wp:cNvGraphicFramePr>
+            <a:graphic xmlns:a="http://schemas.openxmlformats.org/drawingml/2006/main">
+              <a:graphicData uri="http://schemas.openxmlformats.org/drawingml/2006/picture">
+                <pic:pic xmlns:pic="http://schemas.openxmlformats.org/drawingml/2006/picture">
+                  <pic:nvPicPr>
+                    <pic:cNvPr id="1" name=""/>
+                    <pic:cNvPicPr/>
+                  </pic:nvPicPr>
+                  <pic:blipFill rotWithShape="1">
+                    <a:blip r:embed="rId5"/>
+                    <a:srcRect l="1411" r="3516"/>
+                    <a:stretch/>
+                  </pic:blipFill>
+                  <pic:spPr bwMode="auto">
+                    <a:xfrm>
+                      <a:off x="0" y="0"/>
+                      <a:ext cx="5133975" cy="1252220"/>
+                    </a:xfrm>
+                    <a:prstGeom prst="rect">
+                      <a:avLst/>
+                    </a:prstGeom>
+                    <a:ln>
+                      <a:noFill/>
+                    </a:ln>
+                    <a:extLst>
+                      <a:ext uri="{53640926-AAD7-44D8-BBD7-CCE9431645EC}">
+                        <a14:shadowObscured xmlns:a14="http://schemas.microsoft.com/office/drawing/2010/main"/>
+                      </a:ext>
+                    </a:extLst>
+                  </pic:spPr>
+                </pic:pic>
+              </a:graphicData>
+            </a:graphic>
+          </wp:inline>
+        </w:drawing>
+      </w:r>
+      <w:r>
+        <w:t>}</w:t>
+      </w:r>
+    </w:p>
+    <w:p>
+      <w:pPr>
+        <w:pStyle w:val="Prrafodelista"/>
+        <w:numPr>
+          <w:ilvl w:val="0"/>
+          <w:numId w:val="8"/>
+        </w:numPr>
+      </w:pPr>
+      <w:r>
+        <w:t>Luego nos dirigimos al explorador de archivos de nuestro SQL Server</w:t>
+      </w:r>
+      <w:r>
+        <w:t xml:space="preserve"> y seleccionamos la opción de adjuntar en el apartado de Bases de datos</w:t>
+      </w:r>
+    </w:p>
+    <w:p>
+      <w:pPr>
+        <w:jc w:val="center"/>
+      </w:pPr>
+      <w:r>
+        <w:drawing>
+          <wp:inline distT="0" distB="0" distL="0" distR="0" wp14:anchorId="58AF8FAD" wp14:editId="6227BA96">
+            <wp:extent cx="4058216" cy="3258005"/>
+            <wp:effectExtent l="0" t="0" r="0" b="0"/>
+            <wp:docPr id="20" name="Imagen 20"/>
+            <wp:cNvGraphicFramePr>
+              <a:graphicFrameLocks xmlns:a="http://schemas.openxmlformats.org/drawingml/2006/main" noChangeAspect="1"/>
+            </wp:cNvGraphicFramePr>
+            <a:graphic xmlns:a="http://schemas.openxmlformats.org/drawingml/2006/main">
+              <a:graphicData uri="http://schemas.openxmlformats.org/drawingml/2006/picture">
+                <pic:pic xmlns:pic="http://schemas.openxmlformats.org/drawingml/2006/picture">
+                  <pic:nvPicPr>
+                    <pic:cNvPr id="1" name=""/>
+                    <pic:cNvPicPr/>
+                  </pic:nvPicPr>
+                  <pic:blipFill>
+                    <a:blip r:embed="rId6"/>
+                    <a:stretch>
+                      <a:fillRect/>
+                    </a:stretch>
+                  </pic:blipFill>
+                  <pic:spPr>
+                    <a:xfrm>
+                      <a:off x="0" y="0"/>
+                      <a:ext cx="4058216" cy="3258005"/>
+                    </a:xfrm>
+                    <a:prstGeom prst="rect">
+                      <a:avLst/>
+                    </a:prstGeom>
+                  </pic:spPr>
+                </pic:pic>
+              </a:graphicData>
+            </a:graphic>
+          </wp:inline>
+        </w:drawing>
+      </w:r>
+    </w:p>
+    <w:p>
+      <w:pPr>
+        <w:pStyle w:val="Prrafodelista"/>
+        <w:numPr>
+          <w:ilvl w:val="0"/>
+          <w:numId w:val="8"/>
+        </w:numPr>
+        <w:jc w:val="center"/>
+      </w:pPr>
+      <w:r>
+        <w:t>Luego agregamos el archivo .</w:t>
+      </w:r>
+      <w:proofErr w:type="spellStart"/>
+      <w:r>
+        <w:t>mdf</w:t>
+      </w:r>
+      <w:proofErr w:type="spellEnd"/>
+      <w:r>
+        <w:t xml:space="preserve"> que agregamos a la carpeta DATA y seleccionamos aceptar</w:t>
+      </w:r>
+    </w:p>
+    <w:p>
+      <w:pPr>
+        <w:jc w:val="center"/>
+      </w:pPr>
+      <w:r>
+        <w:lastRenderedPageBreak/>
+        <w:drawing>
+          <wp:inline distT="0" distB="0" distL="0" distR="0" wp14:anchorId="6018C466" wp14:editId="6F90906E">
+            <wp:extent cx="5400040" cy="3902075"/>
+            <wp:effectExtent l="0" t="0" r="0" b="3175"/>
+            <wp:docPr id="26" name="Imagen 26"/>
+            <wp:cNvGraphicFramePr>
+              <a:graphicFrameLocks xmlns:a="http://schemas.openxmlformats.org/drawingml/2006/main" noChangeAspect="1"/>
+            </wp:cNvGraphicFramePr>
+            <a:graphic xmlns:a="http://schemas.openxmlformats.org/drawingml/2006/main">
+              <a:graphicData uri="http://schemas.openxmlformats.org/drawingml/2006/picture">
+                <pic:pic xmlns:pic="http://schemas.openxmlformats.org/drawingml/2006/picture">
+                  <pic:nvPicPr>
+                    <pic:cNvPr id="1" name=""/>
+                    <pic:cNvPicPr/>
+                  </pic:nvPicPr>
+                  <pic:blipFill>
+                    <a:blip r:embed="rId7"/>
+                    <a:stretch>
+                      <a:fillRect/>
+                    </a:stretch>
+                  </pic:blipFill>
+                  <pic:spPr>
+                    <a:xfrm>
+                      <a:off x="0" y="0"/>
+                      <a:ext cx="5400040" cy="3902075"/>
+                    </a:xfrm>
+                    <a:prstGeom prst="rect">
+                      <a:avLst/>
+                    </a:prstGeom>
+                  </pic:spPr>
+                </pic:pic>
+              </a:graphicData>
+            </a:graphic>
+          </wp:inline>
+        </w:drawing>
+      </w:r>
+    </w:p>
+    <w:p>
+      <w:pPr>
+        <w:pStyle w:val="Prrafodelista"/>
+        <w:numPr>
+          <w:ilvl w:val="0"/>
+          <w:numId w:val="8"/>
+        </w:numPr>
+      </w:pPr>
+      <w:r>
+        <w:t>C</w:t>
+      </w:r>
+      <w:r>
+        <w:t>on eso ya estaría ins</w:t>
+      </w:r>
+      <w:r>
+        <w:t>talada nuestra base de datos</w:t>
+      </w:r>
+    </w:p>
+    <w:p>
+      <w:pPr>
+        <w:jc w:val="center"/>
+      </w:pPr>
+      <w:r>
+        <w:drawing>
+          <wp:inline distT="0" distB="0" distL="0" distR="0" wp14:anchorId="51E8DD64" wp14:editId="6D82375E">
+            <wp:extent cx="2152950" cy="1752845"/>
+            <wp:effectExtent l="0" t="0" r="0" b="0"/>
+            <wp:docPr id="27" name="Imagen 27"/>
+            <wp:cNvGraphicFramePr>
+              <a:graphicFrameLocks xmlns:a="http://schemas.openxmlformats.org/drawingml/2006/main" noChangeAspect="1"/>
+            </wp:cNvGraphicFramePr>
+            <a:graphic xmlns:a="http://schemas.openxmlformats.org/drawingml/2006/main">
+              <a:graphicData uri="http://schemas.openxmlformats.org/drawingml/2006/picture">
+                <pic:pic xmlns:pic="http://schemas.openxmlformats.org/drawingml/2006/picture">
+                  <pic:nvPicPr>
+                    <pic:cNvPr id="1" name=""/>
+                    <pic:cNvPicPr/>
+                  </pic:nvPicPr>
+                  <pic:blipFill>
+                    <a:blip r:embed="rId8"/>
+                    <a:stretch>
+                      <a:fillRect/>
+                    </a:stretch>
+                  </pic:blipFill>
+                  <pic:spPr>
+                    <a:xfrm>
+                      <a:off x="0" y="0"/>
+                      <a:ext cx="2152950" cy="1752845"/>
+                    </a:xfrm>
+                    <a:prstGeom prst="rect">
+                      <a:avLst/>
+                    </a:prstGeom>
+                  </pic:spPr>
+                </pic:pic>
+              </a:graphicData>
+            </a:graphic>
+          </wp:inline>
+        </w:drawing>
+      </w:r>
+    </w:p>
+    <w:p>
+      <w:pPr>
+        <w:pStyle w:val="Ttulo2"/>
+        <w:numPr>
+          <w:ilvl w:val="1"/>
+          <w:numId w:val="1"/>
+        </w:numPr>
+      </w:pPr>
+      <w:r>
         <w:t>Seguridad de datos</w:t>
       </w:r>
     </w:p>
@@ -80,15 +380,7 @@
         <w:ind w:left="1068"/>
       </w:pPr>
       <w:r>
-        <w:t xml:space="preserve">Para realizar un </w:t>
-      </w:r>
-      <w:proofErr w:type="spellStart"/>
-      <w:r>
-        <w:t>backup</w:t>
-      </w:r>
-      <w:proofErr w:type="spellEnd"/>
-      <w:r>
-        <w:t xml:space="preserve"> de nuestra base de datos se deben realizar los siguientes pasos:</w:t>
+        <w:t>Para realizar un backup de nuestra base de datos se deben realizar los siguientes pasos:</w:t>
       </w:r>
     </w:p>
     <w:p>
@@ -119,6 +411,7 @@
         <w:rPr>
           <w:noProof/>
         </w:rPr>
+        <w:lastRenderedPageBreak/>
         <w:drawing>
           <wp:inline distT="0" distB="0" distL="0" distR="0" wp14:anchorId="0A3C5805" wp14:editId="6D707284">
             <wp:extent cx="5400040" cy="3738880"/>
@@ -135,7 +428,7 @@
                     <pic:cNvPicPr/>
                   </pic:nvPicPr>
                   <pic:blipFill>
-                    <a:blip r:embed="rId5"/>
+                    <a:blip r:embed="rId9"/>
                     <a:stretch>
                       <a:fillRect/>
                     </a:stretch>
@@ -170,6 +463,7 @@
         </w:numPr>
       </w:pPr>
       <w:r>
+        <w:lastRenderedPageBreak/>
         <w:t xml:space="preserve">Luego se mostrará la dirección donde se guardará nuestra Copia de Seguridad, si deseamos guardarlo en otra dirección, podemos añadir una nueva o quitar la que nos viene por defecto </w:t>
       </w:r>
     </w:p>
@@ -197,7 +491,7 @@
                     <pic:cNvPicPr/>
                   </pic:nvPicPr>
                   <pic:blipFill>
-                    <a:blip r:embed="rId6"/>
+                    <a:blip r:embed="rId10"/>
                     <a:stretch>
                       <a:fillRect/>
                     </a:stretch>
@@ -254,7 +548,7 @@
                     <pic:cNvPicPr/>
                   </pic:nvPicPr>
                   <pic:blipFill>
-                    <a:blip r:embed="rId7"/>
+                    <a:blip r:embed="rId11"/>
                     <a:stretch>
                       <a:fillRect/>
                     </a:stretch>
@@ -319,7 +613,7 @@
                     <pic:cNvPicPr/>
                   </pic:nvPicPr>
                   <pic:blipFill>
-                    <a:blip r:embed="rId8"/>
+                    <a:blip r:embed="rId12"/>
                     <a:stretch>
                       <a:fillRect/>
                     </a:stretch>
@@ -355,6 +649,7 @@
         </w:numPr>
       </w:pPr>
       <w:r>
+        <w:lastRenderedPageBreak/>
         <w:t>Restauración</w:t>
       </w:r>
       <w:r>
@@ -435,7 +730,7 @@
                     <pic:cNvPicPr/>
                   </pic:nvPicPr>
                   <pic:blipFill>
-                    <a:blip r:embed="rId9"/>
+                    <a:blip r:embed="rId13"/>
                     <a:stretch>
                       <a:fillRect/>
                     </a:stretch>
@@ -500,7 +795,7 @@
                     <pic:cNvPicPr/>
                   </pic:nvPicPr>
                   <pic:blipFill>
-                    <a:blip r:embed="rId10"/>
+                    <a:blip r:embed="rId14"/>
                     <a:stretch>
                       <a:fillRect/>
                     </a:stretch>
@@ -530,6 +825,7 @@
         </w:numPr>
       </w:pPr>
       <w:r>
+        <w:lastRenderedPageBreak/>
         <w:t>Luego ingresamos al apartado de Opciones, en este vamos a seleccionar la opción de sobrescribir la base de datos existente y la opción de cerrar las conexiones existentes con la base de datos de destino</w:t>
       </w:r>
     </w:p>
@@ -557,7 +853,7 @@
                     <pic:cNvPicPr/>
                   </pic:nvPicPr>
                   <pic:blipFill>
-                    <a:blip r:embed="rId11"/>
+                    <a:blip r:embed="rId15"/>
                     <a:stretch>
                       <a:fillRect/>
                     </a:stretch>
@@ -614,7 +910,7 @@
                     <pic:cNvPicPr/>
                   </pic:nvPicPr>
                   <pic:blipFill>
-                    <a:blip r:embed="rId12"/>
+                    <a:blip r:embed="rId16"/>
                     <a:stretch>
                       <a:fillRect/>
                     </a:stretch>
@@ -760,7 +1056,7 @@
                     <pic:cNvPicPr/>
                   </pic:nvPicPr>
                   <pic:blipFill>
-                    <a:blip r:embed="rId13"/>
+                    <a:blip r:embed="rId17"/>
                     <a:stretch>
                       <a:fillRect/>
                     </a:stretch>
@@ -795,6 +1091,7 @@
         </w:numPr>
       </w:pPr>
       <w:r>
+        <w:lastRenderedPageBreak/>
         <w:t>Ahora se nos abrirá una ventana donde ingresaremos el nombre de usuario “</w:t>
       </w:r>
       <w:proofErr w:type="spellStart"/>
@@ -830,7 +1127,7 @@
                     <pic:cNvPicPr/>
                   </pic:nvPicPr>
                   <pic:blipFill>
-                    <a:blip r:embed="rId14"/>
+                    <a:blip r:embed="rId18"/>
                     <a:stretch>
                       <a:fillRect/>
                     </a:stretch>
@@ -865,6 +1162,7 @@
         </w:numPr>
       </w:pPr>
       <w:r>
+        <w:lastRenderedPageBreak/>
         <w:t xml:space="preserve">Ahora nos dirigimos al apartado de Asignación de usuarios, donde otorgaremos el permiso de propietario en nuestra base de datos </w:t>
       </w:r>
       <w:proofErr w:type="spellStart"/>
@@ -897,7 +1195,7 @@
                     <pic:cNvPicPr/>
                   </pic:nvPicPr>
                   <pic:blipFill>
-                    <a:blip r:embed="rId15"/>
+                    <a:blip r:embed="rId19"/>
                     <a:stretch>
                       <a:fillRect/>
                     </a:stretch>
@@ -954,7 +1252,7 @@
                     <pic:cNvPicPr/>
                   </pic:nvPicPr>
                   <pic:blipFill>
-                    <a:blip r:embed="rId16"/>
+                    <a:blip r:embed="rId20"/>
                     <a:stretch>
                       <a:fillRect/>
                     </a:stretch>
@@ -984,6 +1282,7 @@
         </w:numPr>
       </w:pPr>
       <w:r>
+        <w:lastRenderedPageBreak/>
         <w:t xml:space="preserve">Ahora nos dirigimos a las propiedades de nuestro servidor, donde buscaremos el apartado de seguridad para activar la opción de SQL Server y modo Windows autenticación </w:t>
       </w:r>
     </w:p>
@@ -1011,7 +1310,7 @@
                     <pic:cNvPicPr/>
                   </pic:nvPicPr>
                   <pic:blipFill>
-                    <a:blip r:embed="rId17"/>
+                    <a:blip r:embed="rId21"/>
                     <a:stretch>
                       <a:fillRect/>
                     </a:stretch>
@@ -1068,7 +1367,7 @@
                     <pic:cNvPicPr/>
                   </pic:nvPicPr>
                   <pic:blipFill>
-                    <a:blip r:embed="rId18"/>
+                    <a:blip r:embed="rId22"/>
                     <a:stretch>
                       <a:fillRect/>
                     </a:stretch>
@@ -1103,6 +1402,7 @@
         </w:numPr>
       </w:pPr>
       <w:r>
+        <w:lastRenderedPageBreak/>
         <w:t>Ahora vemos que se nos crea un nuevo usuario en la parte del explorador de objetos:</w:t>
       </w:r>
     </w:p>
@@ -1130,7 +1430,7 @@
                     <pic:cNvPicPr/>
                   </pic:nvPicPr>
                   <pic:blipFill>
-                    <a:blip r:embed="rId19"/>
+                    <a:blip r:embed="rId23"/>
                     <a:stretch>
                       <a:fillRect/>
                     </a:stretch>
@@ -1187,7 +1487,7 @@
                     <pic:cNvPicPr/>
                   </pic:nvPicPr>
                   <pic:blipFill>
-                    <a:blip r:embed="rId20"/>
+                    <a:blip r:embed="rId24"/>
                     <a:stretch>
                       <a:fillRect/>
                     </a:stretch>
@@ -1304,7 +1604,7 @@
                     <pic:cNvPicPr/>
                   </pic:nvPicPr>
                   <pic:blipFill rotWithShape="1">
-                    <a:blip r:embed="rId21"/>
+                    <a:blip r:embed="rId25"/>
                     <a:srcRect t="31876" b="3991"/>
                     <a:stretch/>
                   </pic:blipFill>
@@ -1341,6 +1641,7 @@
         </w:numPr>
       </w:pPr>
       <w:r>
+        <w:lastRenderedPageBreak/>
         <w:t xml:space="preserve">Luego </w:t>
       </w:r>
       <w:r>
@@ -1392,7 +1693,7 @@
                     <pic:cNvPicPr/>
                   </pic:nvPicPr>
                   <pic:blipFill>
-                    <a:blip r:embed="rId22"/>
+                    <a:blip r:embed="rId26"/>
                     <a:stretch>
                       <a:fillRect/>
                     </a:stretch>
@@ -1450,6 +1751,7 @@
         </w:numPr>
       </w:pPr>
       <w:r>
+        <w:lastRenderedPageBreak/>
         <w:t>Otorgamiento de Permisos</w:t>
       </w:r>
     </w:p>
@@ -1506,7 +1808,7 @@
                     <pic:cNvPicPr/>
                   </pic:nvPicPr>
                   <pic:blipFill>
-                    <a:blip r:embed="rId23"/>
+                    <a:blip r:embed="rId27"/>
                     <a:stretch>
                       <a:fillRect/>
                     </a:stretch>
@@ -1536,6 +1838,7 @@
         </w:numPr>
       </w:pPr>
       <w:r>
+        <w:lastRenderedPageBreak/>
         <w:t>Implementación de índices para el acceso de datos</w:t>
       </w:r>
     </w:p>
@@ -1578,7 +1881,7 @@
                     <pic:cNvPicPr/>
                   </pic:nvPicPr>
                   <pic:blipFill>
-                    <a:blip r:embed="rId24"/>
+                    <a:blip r:embed="rId28"/>
                     <a:stretch>
                       <a:fillRect/>
                     </a:stretch>
@@ -1640,7 +1943,7 @@
                     <pic:cNvPicPr/>
                   </pic:nvPicPr>
                   <pic:blipFill>
-                    <a:blip r:embed="rId25"/>
+                    <a:blip r:embed="rId29"/>
                     <a:stretch>
                       <a:fillRect/>
                     </a:stretch>
@@ -1670,6 +1973,7 @@
         </w:numPr>
       </w:pPr>
       <w:r>
+        <w:lastRenderedPageBreak/>
         <w:t>Índice a la tabla Buses 03:</w:t>
       </w:r>
     </w:p>
@@ -1694,7 +1998,7 @@
                     <pic:cNvPicPr/>
                   </pic:nvPicPr>
                   <pic:blipFill>
-                    <a:blip r:embed="rId26"/>
+                    <a:blip r:embed="rId30"/>
                     <a:stretch>
                       <a:fillRect/>
                     </a:stretch>
@@ -2213,6 +2517,119 @@
     </w:lvl>
   </w:abstractNum>
   <w:abstractNum w:abstractNumId="5" w15:restartNumberingAfterBreak="0">
+    <w:nsid w:val="51945C04"/>
+    <w:multiLevelType w:val="hybridMultilevel"/>
+    <w:tmpl w:val="28909F3A"/>
+    <w:lvl w:ilvl="0" w:tplc="280A0001">
+      <w:start w:val="1"/>
+      <w:numFmt w:val="bullet"/>
+      <w:lvlText w:val=""/>
+      <w:lvlJc w:val="left"/>
+      <w:pPr>
+        <w:ind w:left="1080" w:hanging="360"/>
+      </w:pPr>
+      <w:rPr>
+        <w:rFonts w:ascii="Symbol" w:hAnsi="Symbol" w:hint="default"/>
+      </w:rPr>
+    </w:lvl>
+    <w:lvl w:ilvl="1" w:tplc="280A0003">
+      <w:start w:val="1"/>
+      <w:numFmt w:val="bullet"/>
+      <w:lvlText w:val="o"/>
+      <w:lvlJc w:val="left"/>
+      <w:pPr>
+        <w:ind w:left="1800" w:hanging="360"/>
+      </w:pPr>
+      <w:rPr>
+        <w:rFonts w:ascii="Courier New" w:hAnsi="Courier New" w:cs="Courier New" w:hint="default"/>
+      </w:rPr>
+    </w:lvl>
+    <w:lvl w:ilvl="2" w:tplc="280A0005" w:tentative="1">
+      <w:start w:val="1"/>
+      <w:numFmt w:val="bullet"/>
+      <w:lvlText w:val=""/>
+      <w:lvlJc w:val="left"/>
+      <w:pPr>
+        <w:ind w:left="2520" w:hanging="360"/>
+      </w:pPr>
+      <w:rPr>
+        <w:rFonts w:ascii="Wingdings" w:hAnsi="Wingdings" w:hint="default"/>
+      </w:rPr>
+    </w:lvl>
+    <w:lvl w:ilvl="3" w:tplc="280A0001" w:tentative="1">
+      <w:start w:val="1"/>
+      <w:numFmt w:val="bullet"/>
+      <w:lvlText w:val=""/>
+      <w:lvlJc w:val="left"/>
+      <w:pPr>
+        <w:ind w:left="3240" w:hanging="360"/>
+      </w:pPr>
+      <w:rPr>
+        <w:rFonts w:ascii="Symbol" w:hAnsi="Symbol" w:hint="default"/>
+      </w:rPr>
+    </w:lvl>
+    <w:lvl w:ilvl="4" w:tplc="280A0003" w:tentative="1">
+      <w:start w:val="1"/>
+      <w:numFmt w:val="bullet"/>
+      <w:lvlText w:val="o"/>
+      <w:lvlJc w:val="left"/>
+      <w:pPr>
+        <w:ind w:left="3960" w:hanging="360"/>
+      </w:pPr>
+      <w:rPr>
+        <w:rFonts w:ascii="Courier New" w:hAnsi="Courier New" w:cs="Courier New" w:hint="default"/>
+      </w:rPr>
+    </w:lvl>
+    <w:lvl w:ilvl="5" w:tplc="280A0005" w:tentative="1">
+      <w:start w:val="1"/>
+      <w:numFmt w:val="bullet"/>
+      <w:lvlText w:val=""/>
+      <w:lvlJc w:val="left"/>
+      <w:pPr>
+        <w:ind w:left="4680" w:hanging="360"/>
+      </w:pPr>
+      <w:rPr>
+        <w:rFonts w:ascii="Wingdings" w:hAnsi="Wingdings" w:hint="default"/>
+      </w:rPr>
+    </w:lvl>
+    <w:lvl w:ilvl="6" w:tplc="280A0001" w:tentative="1">
+      <w:start w:val="1"/>
+      <w:numFmt w:val="bullet"/>
+      <w:lvlText w:val=""/>
+      <w:lvlJc w:val="left"/>
+      <w:pPr>
+        <w:ind w:left="5400" w:hanging="360"/>
+      </w:pPr>
+      <w:rPr>
+        <w:rFonts w:ascii="Symbol" w:hAnsi="Symbol" w:hint="default"/>
+      </w:rPr>
+    </w:lvl>
+    <w:lvl w:ilvl="7" w:tplc="280A0003" w:tentative="1">
+      <w:start w:val="1"/>
+      <w:numFmt w:val="bullet"/>
+      <w:lvlText w:val="o"/>
+      <w:lvlJc w:val="left"/>
+      <w:pPr>
+        <w:ind w:left="6120" w:hanging="360"/>
+      </w:pPr>
+      <w:rPr>
+        <w:rFonts w:ascii="Courier New" w:hAnsi="Courier New" w:cs="Courier New" w:hint="default"/>
+      </w:rPr>
+    </w:lvl>
+    <w:lvl w:ilvl="8" w:tplc="280A0005" w:tentative="1">
+      <w:start w:val="1"/>
+      <w:numFmt w:val="bullet"/>
+      <w:lvlText w:val=""/>
+      <w:lvlJc w:val="left"/>
+      <w:pPr>
+        <w:ind w:left="6840" w:hanging="360"/>
+      </w:pPr>
+      <w:rPr>
+        <w:rFonts w:ascii="Wingdings" w:hAnsi="Wingdings" w:hint="default"/>
+      </w:rPr>
+    </w:lvl>
+  </w:abstractNum>
+  <w:abstractNum w:abstractNumId="6" w15:restartNumberingAfterBreak="0">
     <w:nsid w:val="6EB26A56"/>
     <w:multiLevelType w:val="multilevel"/>
     <w:tmpl w:val="280A001F"/>
@@ -2298,7 +2715,7 @@
       </w:pPr>
     </w:lvl>
   </w:abstractNum>
-  <w:abstractNum w:abstractNumId="6" w15:restartNumberingAfterBreak="0">
+  <w:abstractNum w:abstractNumId="7" w15:restartNumberingAfterBreak="0">
     <w:nsid w:val="718662E3"/>
     <w:multiLevelType w:val="multilevel"/>
     <w:tmpl w:val="B5982562"/>
@@ -2412,7 +2829,7 @@
     </w:lvl>
   </w:abstractNum>
   <w:num w:numId="1">
-    <w:abstractNumId w:val="5"/>
+    <w:abstractNumId w:val="6"/>
   </w:num>
   <w:num w:numId="2">
     <w:abstractNumId w:val="4"/>
@@ -2430,7 +2847,10 @@
     <w:abstractNumId w:val="3"/>
   </w:num>
   <w:num w:numId="7">
-    <w:abstractNumId w:val="6"/>
+    <w:abstractNumId w:val="7"/>
+  </w:num>
+  <w:num w:numId="8">
+    <w:abstractNumId w:val="5"/>
   </w:num>
 </w:numbering>
 </file>

</xml_diff>